<commit_message>
New dimensions added to the drawing
</commit_message>
<xml_diff>
--- a/Rev. 0/Text/Cart64out_ModD_v0.docx
+++ b/Rev. 0/Text/Cart64out_ModD_v0.docx
@@ -1,6 +1,6 @@
 
 <file path=word/document.xml><?xml version="1.0" encoding="utf-8"?>
-<w:document xmlns:wpc="http://schemas.microsoft.com/office/word/2010/wordprocessingCanvas" xmlns:cx="http://schemas.microsoft.com/office/drawing/2014/chartex" xmlns:cx1="http://schemas.microsoft.com/office/drawing/2015/9/8/chartex" xmlns:cx2="http://schemas.microsoft.com/office/drawing/2015/10/21/chartex" xmlns:cx3="http://schemas.microsoft.com/office/drawing/2016/5/9/chartex" xmlns:cx4="http://schemas.microsoft.com/office/drawing/2016/5/10/chartex" xmlns:cx5="http://schemas.microsoft.com/office/drawing/2016/5/11/chartex" xmlns:cx6="http://schemas.microsoft.com/office/drawing/2016/5/12/chartex" xmlns:cx7="http://schemas.microsoft.com/office/drawing/2016/5/13/chartex" xmlns:cx8="http://schemas.microsoft.com/office/drawing/2016/5/14/chartex" xmlns:mc="http://schemas.openxmlformats.org/markup-compatibility/2006" xmlns:aink="http://schemas.microsoft.com/office/drawing/2016/ink" xmlns:am3d="http://schemas.microsoft.com/office/drawing/2017/model3d" xmlns:o="urn:schemas-microsoft-com:office:office" xmlns:r="http://schemas.openxmlformats.org/officeDocument/2006/relationships" xmlns:m="http://schemas.openxmlformats.org/officeDocument/2006/math" xmlns:v="urn:schemas-microsoft-com:vml" xmlns:wp14="http://schemas.microsoft.com/office/word/2010/wordprocessingDrawing" xmlns:wp="http://schemas.openxmlformats.org/drawingml/2006/wordprocessingDrawing" xmlns:w10="urn:schemas-microsoft-com:office:word" xmlns:w="http://schemas.openxmlformats.org/wordprocessingml/2006/main" xmlns:w14="http://schemas.microsoft.com/office/word/2010/wordml" xmlns:w15="http://schemas.microsoft.com/office/word/2012/wordml" xmlns:w16cid="http://schemas.microsoft.com/office/word/2016/wordml/cid" xmlns:w16se="http://schemas.microsoft.com/office/word/2015/wordml/symex" xmlns:wpg="http://schemas.microsoft.com/office/word/2010/wordprocessingGroup" xmlns:wpi="http://schemas.microsoft.com/office/word/2010/wordprocessingInk" xmlns:wne="http://schemas.microsoft.com/office/word/2006/wordml" xmlns:wps="http://schemas.microsoft.com/office/word/2010/wordprocessingShape" mc:Ignorable="w14 w15 w16se w16cid wp14">
+<w:document xmlns:wpc="http://schemas.microsoft.com/office/word/2010/wordprocessingCanvas" xmlns:cx="http://schemas.microsoft.com/office/drawing/2014/chartex" xmlns:cx1="http://schemas.microsoft.com/office/drawing/2015/9/8/chartex" xmlns:cx2="http://schemas.microsoft.com/office/drawing/2015/10/21/chartex" xmlns:cx3="http://schemas.microsoft.com/office/drawing/2016/5/9/chartex" xmlns:cx4="http://schemas.microsoft.com/office/drawing/2016/5/10/chartex" xmlns:cx5="http://schemas.microsoft.com/office/drawing/2016/5/11/chartex" xmlns:cx6="http://schemas.microsoft.com/office/drawing/2016/5/12/chartex" xmlns:cx7="http://schemas.microsoft.com/office/drawing/2016/5/13/chartex" xmlns:cx8="http://schemas.microsoft.com/office/drawing/2016/5/14/chartex" xmlns:mc="http://schemas.openxmlformats.org/markup-compatibility/2006" xmlns:aink="http://schemas.microsoft.com/office/drawing/2016/ink" xmlns:am3d="http://schemas.microsoft.com/office/drawing/2017/model3d" xmlns:o="urn:schemas-microsoft-com:office:office" xmlns:r="http://schemas.openxmlformats.org/officeDocument/2006/relationships" xmlns:m="http://schemas.openxmlformats.org/officeDocument/2006/math" xmlns:v="urn:schemas-microsoft-com:vml" xmlns:wp14="http://schemas.microsoft.com/office/word/2010/wordprocessingDrawing" xmlns:wp="http://schemas.openxmlformats.org/drawingml/2006/wordprocessingDrawing" xmlns:w10="urn:schemas-microsoft-com:office:word" xmlns:w="http://schemas.openxmlformats.org/wordprocessingml/2006/main" xmlns:w14="http://schemas.microsoft.com/office/word/2010/wordml" xmlns:w15="http://schemas.microsoft.com/office/word/2012/wordml" xmlns:w16cex="http://schemas.microsoft.com/office/word/2018/wordml/cex" xmlns:w16cid="http://schemas.microsoft.com/office/word/2016/wordml/cid" xmlns:w16="http://schemas.microsoft.com/office/word/2018/wordml" xmlns:w16sdtdh="http://schemas.microsoft.com/office/word/2020/wordml/sdtdatahash" xmlns:w16se="http://schemas.microsoft.com/office/word/2015/wordml/symex" xmlns:wpg="http://schemas.microsoft.com/office/word/2010/wordprocessingGroup" xmlns:wpi="http://schemas.microsoft.com/office/word/2010/wordprocessingInk" xmlns:wne="http://schemas.microsoft.com/office/word/2006/wordml" xmlns:wps="http://schemas.microsoft.com/office/word/2010/wordprocessingShape" mc:Ignorable="w14 w15 w16se w16cid w16 w16cex w16sdtdh wp14">
   <w:body>
     <w:p>
       <w:pPr>
@@ -264,8 +264,8 @@
           <w:lang w:val="en-US"/>
         </w:rPr>
         <w:drawing>
-          <wp:inline distT="0" distB="0" distL="0" distR="0" wp14:anchorId="6A34F699" wp14:editId="0CE53E6C">
-            <wp:extent cx="5760720" cy="4124960"/>
+          <wp:inline distT="0" distB="0" distL="0" distR="0" wp14:anchorId="6A34F699" wp14:editId="6C571E5F">
+            <wp:extent cx="5757390" cy="4124960"/>
             <wp:effectExtent l="0" t="0" r="0" b="8890"/>
             <wp:docPr id="2" name="Grafik 2"/>
             <wp:cNvGraphicFramePr>
@@ -275,11 +275,11 @@
               <a:graphicData uri="http://schemas.openxmlformats.org/drawingml/2006/picture">
                 <pic:pic xmlns:pic="http://schemas.openxmlformats.org/drawingml/2006/picture">
                   <pic:nvPicPr>
-                    <pic:cNvPr id="2" name="C64_Cart64out_mech.png"/>
+                    <pic:cNvPr id="2" name="Grafik 2"/>
                     <pic:cNvPicPr/>
                   </pic:nvPicPr>
                   <pic:blipFill>
-                    <a:blip r:embed="rId8">
+                    <a:blip r:embed="rId8" cstate="print">
                       <a:extLst>
                         <a:ext uri="{28A0092B-C50C-407E-A947-70E740481C1C}">
                           <a14:useLocalDpi xmlns:a14="http://schemas.microsoft.com/office/drawing/2010/main" val="0"/>
@@ -293,7 +293,7 @@
                   <pic:spPr>
                     <a:xfrm>
                       <a:off x="0" y="0"/>
-                      <a:ext cx="5760720" cy="4124960"/>
+                      <a:ext cx="5757390" cy="4124960"/>
                     </a:xfrm>
                     <a:prstGeom prst="rect">
                       <a:avLst/>
@@ -310,20 +310,59 @@
       <w:pPr>
         <w:pStyle w:val="Beschriftung"/>
         <w:jc w:val="center"/>
+        <w:rPr>
+          <w:lang w:val="en-US"/>
+        </w:rPr>
       </w:pPr>
       <w:r>
+        <w:rPr>
+          <w:lang w:val="en-US"/>
+        </w:rPr>
         <w:t xml:space="preserve">Figure </w:t>
       </w:r>
-      <w:fldSimple w:instr=" SEQ Figure \* ARABIC ">
-        <w:r>
-          <w:rPr>
-            <w:noProof/>
-          </w:rPr>
-          <w:t>1</w:t>
-        </w:r>
-      </w:fldSimple>
       <w:r>
+        <w:rPr>
+          <w:lang w:val="en-US"/>
+        </w:rPr>
+        <w:fldChar w:fldCharType="begin"/>
+      </w:r>
+      <w:r>
+        <w:rPr>
+          <w:lang w:val="en-US"/>
+        </w:rPr>
+        <w:instrText xml:space="preserve"> SEQ Figure \* ARABIC </w:instrText>
+      </w:r>
+      <w:r>
+        <w:rPr>
+          <w:lang w:val="en-US"/>
+        </w:rPr>
+        <w:fldChar w:fldCharType="separate"/>
+      </w:r>
+      <w:r>
+        <w:rPr>
+          <w:noProof/>
+          <w:lang w:val="en-US"/>
+        </w:rPr>
+        <w:t>1</w:t>
+      </w:r>
+      <w:r>
+        <w:rPr>
+          <w:noProof/>
+          <w:lang w:val="en-US"/>
+        </w:rPr>
+        <w:fldChar w:fldCharType="end"/>
+      </w:r>
+      <w:r>
+        <w:rPr>
+          <w:lang w:val="en-US"/>
+        </w:rPr>
         <w:t>: Cart64out</w:t>
+      </w:r>
+      <w:r>
+        <w:rPr>
+          <w:lang w:val="en-US"/>
+        </w:rPr>
+        <w:t xml:space="preserve"> dimensions</w:t>
       </w:r>
     </w:p>
     <w:p>
@@ -405,6 +444,7 @@
         <w:rPr>
           <w:lang w:val="en-US"/>
         </w:rPr>
+        <w:lastRenderedPageBreak/>
         <w:t>JP1 can also be controlled by a micro controller</w:t>
       </w:r>
       <w:r>
@@ -1539,8 +1579,6 @@
         </w:rPr>
         <w:t>, PHI2 or DOT CLOCK or stuck address or data lines can be monitored by scope without opening the C64.</w:t>
       </w:r>
-      <w:bookmarkStart w:id="1" w:name="_GoBack"/>
-      <w:bookmarkEnd w:id="1"/>
     </w:p>
     <w:p>
       <w:pPr>
@@ -1689,6 +1727,7 @@
         <w:rPr>
           <w:lang w:val="en-US"/>
         </w:rPr>
+        <w:lastRenderedPageBreak/>
         <w:t>Pinouts</w:t>
       </w:r>
     </w:p>
@@ -4071,6 +4110,7 @@
       <w:tr>
         <w:trPr>
           <w:cnfStyle w:val="100000000000" w:firstRow="1" w:lastRow="0" w:firstColumn="0" w:lastColumn="0" w:oddVBand="0" w:evenVBand="0" w:oddHBand="0" w:evenHBand="0" w:firstRowFirstColumn="0" w:firstRowLastColumn="0" w:lastRowFirstColumn="0" w:lastRowLastColumn="0"/>
+          <w:tblHeader/>
         </w:trPr>
         <w:tc>
           <w:tcPr>
@@ -5150,6 +5190,7 @@
               <w:rPr>
                 <w:lang w:val="en-US"/>
               </w:rPr>
+              <w:lastRenderedPageBreak/>
               <w:t>19</w:t>
             </w:r>
           </w:p>
@@ -6203,13 +6244,7 @@
         </w:rPr>
       </w:pPr>
       <w:r>
-        <w:t xml:space="preserve">Card Edge Connector 22x2P 2.54mm </w:t>
-      </w:r>
-      <w:r>
-        <w:t xml:space="preserve">(0.1“) </w:t>
-      </w:r>
-      <w:r>
-        <w:t>Right Angle</w:t>
+        <w:t>Card Edge Connector 22x2P 2.54mm (0.1“) Right Angle</w:t>
       </w:r>
     </w:p>
     <w:tbl>
@@ -8605,7 +8640,7 @@
 </file>
 
 <file path=word/endnotes.xml><?xml version="1.0" encoding="utf-8"?>
-<w:endnotes xmlns:wpc="http://schemas.microsoft.com/office/word/2010/wordprocessingCanvas" xmlns:cx="http://schemas.microsoft.com/office/drawing/2014/chartex" xmlns:cx1="http://schemas.microsoft.com/office/drawing/2015/9/8/chartex" xmlns:cx2="http://schemas.microsoft.com/office/drawing/2015/10/21/chartex" xmlns:cx3="http://schemas.microsoft.com/office/drawing/2016/5/9/chartex" xmlns:cx4="http://schemas.microsoft.com/office/drawing/2016/5/10/chartex" xmlns:cx5="http://schemas.microsoft.com/office/drawing/2016/5/11/chartex" xmlns:cx6="http://schemas.microsoft.com/office/drawing/2016/5/12/chartex" xmlns:cx7="http://schemas.microsoft.com/office/drawing/2016/5/13/chartex" xmlns:cx8="http://schemas.microsoft.com/office/drawing/2016/5/14/chartex" xmlns:mc="http://schemas.openxmlformats.org/markup-compatibility/2006" xmlns:aink="http://schemas.microsoft.com/office/drawing/2016/ink" xmlns:am3d="http://schemas.microsoft.com/office/drawing/2017/model3d" xmlns:o="urn:schemas-microsoft-com:office:office" xmlns:r="http://schemas.openxmlformats.org/officeDocument/2006/relationships" xmlns:m="http://schemas.openxmlformats.org/officeDocument/2006/math" xmlns:v="urn:schemas-microsoft-com:vml" xmlns:wp14="http://schemas.microsoft.com/office/word/2010/wordprocessingDrawing" xmlns:wp="http://schemas.openxmlformats.org/drawingml/2006/wordprocessingDrawing" xmlns:w10="urn:schemas-microsoft-com:office:word" xmlns:w="http://schemas.openxmlformats.org/wordprocessingml/2006/main" xmlns:w14="http://schemas.microsoft.com/office/word/2010/wordml" xmlns:w15="http://schemas.microsoft.com/office/word/2012/wordml" xmlns:w16cid="http://schemas.microsoft.com/office/word/2016/wordml/cid" xmlns:w16se="http://schemas.microsoft.com/office/word/2015/wordml/symex" xmlns:wpg="http://schemas.microsoft.com/office/word/2010/wordprocessingGroup" xmlns:wpi="http://schemas.microsoft.com/office/word/2010/wordprocessingInk" xmlns:wne="http://schemas.microsoft.com/office/word/2006/wordml" xmlns:wps="http://schemas.microsoft.com/office/word/2010/wordprocessingShape" mc:Ignorable="w14 w15 w16se w16cid wp14">
+<w:endnotes xmlns:wpc="http://schemas.microsoft.com/office/word/2010/wordprocessingCanvas" xmlns:cx="http://schemas.microsoft.com/office/drawing/2014/chartex" xmlns:cx1="http://schemas.microsoft.com/office/drawing/2015/9/8/chartex" xmlns:cx2="http://schemas.microsoft.com/office/drawing/2015/10/21/chartex" xmlns:cx3="http://schemas.microsoft.com/office/drawing/2016/5/9/chartex" xmlns:cx4="http://schemas.microsoft.com/office/drawing/2016/5/10/chartex" xmlns:cx5="http://schemas.microsoft.com/office/drawing/2016/5/11/chartex" xmlns:cx6="http://schemas.microsoft.com/office/drawing/2016/5/12/chartex" xmlns:cx7="http://schemas.microsoft.com/office/drawing/2016/5/13/chartex" xmlns:cx8="http://schemas.microsoft.com/office/drawing/2016/5/14/chartex" xmlns:mc="http://schemas.openxmlformats.org/markup-compatibility/2006" xmlns:aink="http://schemas.microsoft.com/office/drawing/2016/ink" xmlns:am3d="http://schemas.microsoft.com/office/drawing/2017/model3d" xmlns:o="urn:schemas-microsoft-com:office:office" xmlns:r="http://schemas.openxmlformats.org/officeDocument/2006/relationships" xmlns:m="http://schemas.openxmlformats.org/officeDocument/2006/math" xmlns:v="urn:schemas-microsoft-com:vml" xmlns:wp14="http://schemas.microsoft.com/office/word/2010/wordprocessingDrawing" xmlns:wp="http://schemas.openxmlformats.org/drawingml/2006/wordprocessingDrawing" xmlns:w10="urn:schemas-microsoft-com:office:word" xmlns:w="http://schemas.openxmlformats.org/wordprocessingml/2006/main" xmlns:w14="http://schemas.microsoft.com/office/word/2010/wordml" xmlns:w15="http://schemas.microsoft.com/office/word/2012/wordml" xmlns:w16cex="http://schemas.microsoft.com/office/word/2018/wordml/cex" xmlns:w16cid="http://schemas.microsoft.com/office/word/2016/wordml/cid" xmlns:w16="http://schemas.microsoft.com/office/word/2018/wordml" xmlns:w16sdtdh="http://schemas.microsoft.com/office/word/2020/wordml/sdtdatahash" xmlns:w16se="http://schemas.microsoft.com/office/word/2015/wordml/symex" xmlns:wpg="http://schemas.microsoft.com/office/word/2010/wordprocessingGroup" xmlns:wpi="http://schemas.microsoft.com/office/word/2010/wordprocessingInk" xmlns:wne="http://schemas.microsoft.com/office/word/2006/wordml" xmlns:wps="http://schemas.microsoft.com/office/word/2010/wordprocessingShape" mc:Ignorable="w14 w15 w16se w16cid w16 w16cex w16sdtdh wp14">
   <w:endnote w:type="separator" w:id="-1">
     <w:p>
       <w:pPr>
@@ -8630,7 +8665,7 @@
 </file>
 
 <file path=word/footer1.xml><?xml version="1.0" encoding="utf-8"?>
-<w:ftr xmlns:wpc="http://schemas.microsoft.com/office/word/2010/wordprocessingCanvas" xmlns:cx="http://schemas.microsoft.com/office/drawing/2014/chartex" xmlns:cx1="http://schemas.microsoft.com/office/drawing/2015/9/8/chartex" xmlns:cx2="http://schemas.microsoft.com/office/drawing/2015/10/21/chartex" xmlns:cx3="http://schemas.microsoft.com/office/drawing/2016/5/9/chartex" xmlns:cx4="http://schemas.microsoft.com/office/drawing/2016/5/10/chartex" xmlns:cx5="http://schemas.microsoft.com/office/drawing/2016/5/11/chartex" xmlns:cx6="http://schemas.microsoft.com/office/drawing/2016/5/12/chartex" xmlns:cx7="http://schemas.microsoft.com/office/drawing/2016/5/13/chartex" xmlns:cx8="http://schemas.microsoft.com/office/drawing/2016/5/14/chartex" xmlns:mc="http://schemas.openxmlformats.org/markup-compatibility/2006" xmlns:aink="http://schemas.microsoft.com/office/drawing/2016/ink" xmlns:am3d="http://schemas.microsoft.com/office/drawing/2017/model3d" xmlns:o="urn:schemas-microsoft-com:office:office" xmlns:r="http://schemas.openxmlformats.org/officeDocument/2006/relationships" xmlns:m="http://schemas.openxmlformats.org/officeDocument/2006/math" xmlns:v="urn:schemas-microsoft-com:vml" xmlns:wp14="http://schemas.microsoft.com/office/word/2010/wordprocessingDrawing" xmlns:wp="http://schemas.openxmlformats.org/drawingml/2006/wordprocessingDrawing" xmlns:w10="urn:schemas-microsoft-com:office:word" xmlns:w="http://schemas.openxmlformats.org/wordprocessingml/2006/main" xmlns:w14="http://schemas.microsoft.com/office/word/2010/wordml" xmlns:w15="http://schemas.microsoft.com/office/word/2012/wordml" xmlns:w16cid="http://schemas.microsoft.com/office/word/2016/wordml/cid" xmlns:w16se="http://schemas.microsoft.com/office/word/2015/wordml/symex" xmlns:wpg="http://schemas.microsoft.com/office/word/2010/wordprocessingGroup" xmlns:wpi="http://schemas.microsoft.com/office/word/2010/wordprocessingInk" xmlns:wne="http://schemas.microsoft.com/office/word/2006/wordml" xmlns:wps="http://schemas.microsoft.com/office/word/2010/wordprocessingShape" mc:Ignorable="w14 w15 w16se w16cid wp14">
+<w:ftr xmlns:wpc="http://schemas.microsoft.com/office/word/2010/wordprocessingCanvas" xmlns:cx="http://schemas.microsoft.com/office/drawing/2014/chartex" xmlns:cx1="http://schemas.microsoft.com/office/drawing/2015/9/8/chartex" xmlns:cx2="http://schemas.microsoft.com/office/drawing/2015/10/21/chartex" xmlns:cx3="http://schemas.microsoft.com/office/drawing/2016/5/9/chartex" xmlns:cx4="http://schemas.microsoft.com/office/drawing/2016/5/10/chartex" xmlns:cx5="http://schemas.microsoft.com/office/drawing/2016/5/11/chartex" xmlns:cx6="http://schemas.microsoft.com/office/drawing/2016/5/12/chartex" xmlns:cx7="http://schemas.microsoft.com/office/drawing/2016/5/13/chartex" xmlns:cx8="http://schemas.microsoft.com/office/drawing/2016/5/14/chartex" xmlns:mc="http://schemas.openxmlformats.org/markup-compatibility/2006" xmlns:aink="http://schemas.microsoft.com/office/drawing/2016/ink" xmlns:am3d="http://schemas.microsoft.com/office/drawing/2017/model3d" xmlns:o="urn:schemas-microsoft-com:office:office" xmlns:r="http://schemas.openxmlformats.org/officeDocument/2006/relationships" xmlns:m="http://schemas.openxmlformats.org/officeDocument/2006/math" xmlns:v="urn:schemas-microsoft-com:vml" xmlns:wp14="http://schemas.microsoft.com/office/word/2010/wordprocessingDrawing" xmlns:wp="http://schemas.openxmlformats.org/drawingml/2006/wordprocessingDrawing" xmlns:w10="urn:schemas-microsoft-com:office:word" xmlns:w="http://schemas.openxmlformats.org/wordprocessingml/2006/main" xmlns:w14="http://schemas.microsoft.com/office/word/2010/wordml" xmlns:w15="http://schemas.microsoft.com/office/word/2012/wordml" xmlns:w16cex="http://schemas.microsoft.com/office/word/2018/wordml/cex" xmlns:w16cid="http://schemas.microsoft.com/office/word/2016/wordml/cid" xmlns:w16="http://schemas.microsoft.com/office/word/2018/wordml" xmlns:w16sdtdh="http://schemas.microsoft.com/office/word/2020/wordml/sdtdatahash" xmlns:w16se="http://schemas.microsoft.com/office/word/2015/wordml/symex" xmlns:wpg="http://schemas.microsoft.com/office/word/2010/wordprocessingGroup" xmlns:wpi="http://schemas.microsoft.com/office/word/2010/wordprocessingInk" xmlns:wne="http://schemas.microsoft.com/office/word/2006/wordml" xmlns:wps="http://schemas.microsoft.com/office/word/2010/wordprocessingShape" mc:Ignorable="w14 w15 w16se w16cid w16 w16cex w16sdtdh wp14">
   <w:p>
     <w:pPr>
       <w:pStyle w:val="Fuzeile"/>
@@ -8708,7 +8743,7 @@
         <w:noProof/>
         <w:lang w:val="en-US"/>
       </w:rPr>
-      <w:t>03.06.2019 16:44</w:t>
+      <w:t>16.11.2021 14:32</w:t>
     </w:r>
     <w:r>
       <w:rPr>
@@ -8741,6 +8776,7 @@
         <w:dataBinding w:prefixMappings="xmlns:ns0='http://purl.org/dc/elements/1.1/' xmlns:ns1='http://schemas.openxmlformats.org/package/2006/metadata/core-properties' " w:xpath="/ns1:coreProperties[1]/ns0:creator[1]" w:storeItemID="{6C3C8BC8-F283-45AE-878A-BAB7291924A1}"/>
         <w:text/>
       </w:sdtPr>
+      <w:sdtEndPr/>
       <w:sdtContent>
         <w:r>
           <w:rPr>
@@ -8849,7 +8885,7 @@
 </file>
 
 <file path=word/footer2.xml><?xml version="1.0" encoding="utf-8"?>
-<w:ftr xmlns:wpc="http://schemas.microsoft.com/office/word/2010/wordprocessingCanvas" xmlns:cx="http://schemas.microsoft.com/office/drawing/2014/chartex" xmlns:cx1="http://schemas.microsoft.com/office/drawing/2015/9/8/chartex" xmlns:cx2="http://schemas.microsoft.com/office/drawing/2015/10/21/chartex" xmlns:cx3="http://schemas.microsoft.com/office/drawing/2016/5/9/chartex" xmlns:cx4="http://schemas.microsoft.com/office/drawing/2016/5/10/chartex" xmlns:cx5="http://schemas.microsoft.com/office/drawing/2016/5/11/chartex" xmlns:cx6="http://schemas.microsoft.com/office/drawing/2016/5/12/chartex" xmlns:cx7="http://schemas.microsoft.com/office/drawing/2016/5/13/chartex" xmlns:cx8="http://schemas.microsoft.com/office/drawing/2016/5/14/chartex" xmlns:mc="http://schemas.openxmlformats.org/markup-compatibility/2006" xmlns:aink="http://schemas.microsoft.com/office/drawing/2016/ink" xmlns:am3d="http://schemas.microsoft.com/office/drawing/2017/model3d" xmlns:o="urn:schemas-microsoft-com:office:office" xmlns:r="http://schemas.openxmlformats.org/officeDocument/2006/relationships" xmlns:m="http://schemas.openxmlformats.org/officeDocument/2006/math" xmlns:v="urn:schemas-microsoft-com:vml" xmlns:wp14="http://schemas.microsoft.com/office/word/2010/wordprocessingDrawing" xmlns:wp="http://schemas.openxmlformats.org/drawingml/2006/wordprocessingDrawing" xmlns:w10="urn:schemas-microsoft-com:office:word" xmlns:w="http://schemas.openxmlformats.org/wordprocessingml/2006/main" xmlns:w14="http://schemas.microsoft.com/office/word/2010/wordml" xmlns:w15="http://schemas.microsoft.com/office/word/2012/wordml" xmlns:w16cid="http://schemas.microsoft.com/office/word/2016/wordml/cid" xmlns:w16se="http://schemas.microsoft.com/office/word/2015/wordml/symex" xmlns:wpg="http://schemas.microsoft.com/office/word/2010/wordprocessingGroup" xmlns:wpi="http://schemas.microsoft.com/office/word/2010/wordprocessingInk" xmlns:wne="http://schemas.microsoft.com/office/word/2006/wordml" xmlns:wps="http://schemas.microsoft.com/office/word/2010/wordprocessingShape" mc:Ignorable="w14 w15 w16se w16cid wp14">
+<w:ftr xmlns:wpc="http://schemas.microsoft.com/office/word/2010/wordprocessingCanvas" xmlns:cx="http://schemas.microsoft.com/office/drawing/2014/chartex" xmlns:cx1="http://schemas.microsoft.com/office/drawing/2015/9/8/chartex" xmlns:cx2="http://schemas.microsoft.com/office/drawing/2015/10/21/chartex" xmlns:cx3="http://schemas.microsoft.com/office/drawing/2016/5/9/chartex" xmlns:cx4="http://schemas.microsoft.com/office/drawing/2016/5/10/chartex" xmlns:cx5="http://schemas.microsoft.com/office/drawing/2016/5/11/chartex" xmlns:cx6="http://schemas.microsoft.com/office/drawing/2016/5/12/chartex" xmlns:cx7="http://schemas.microsoft.com/office/drawing/2016/5/13/chartex" xmlns:cx8="http://schemas.microsoft.com/office/drawing/2016/5/14/chartex" xmlns:mc="http://schemas.openxmlformats.org/markup-compatibility/2006" xmlns:aink="http://schemas.microsoft.com/office/drawing/2016/ink" xmlns:am3d="http://schemas.microsoft.com/office/drawing/2017/model3d" xmlns:o="urn:schemas-microsoft-com:office:office" xmlns:r="http://schemas.openxmlformats.org/officeDocument/2006/relationships" xmlns:m="http://schemas.openxmlformats.org/officeDocument/2006/math" xmlns:v="urn:schemas-microsoft-com:vml" xmlns:wp14="http://schemas.microsoft.com/office/word/2010/wordprocessingDrawing" xmlns:wp="http://schemas.openxmlformats.org/drawingml/2006/wordprocessingDrawing" xmlns:w10="urn:schemas-microsoft-com:office:word" xmlns:w="http://schemas.openxmlformats.org/wordprocessingml/2006/main" xmlns:w14="http://schemas.microsoft.com/office/word/2010/wordml" xmlns:w15="http://schemas.microsoft.com/office/word/2012/wordml" xmlns:w16cex="http://schemas.microsoft.com/office/word/2018/wordml/cex" xmlns:w16cid="http://schemas.microsoft.com/office/word/2016/wordml/cid" xmlns:w16="http://schemas.microsoft.com/office/word/2018/wordml" xmlns:w16sdtdh="http://schemas.microsoft.com/office/word/2020/wordml/sdtdatahash" xmlns:w16se="http://schemas.microsoft.com/office/word/2015/wordml/symex" xmlns:wpg="http://schemas.microsoft.com/office/word/2010/wordprocessingGroup" xmlns:wpi="http://schemas.microsoft.com/office/word/2010/wordprocessingInk" xmlns:wne="http://schemas.microsoft.com/office/word/2006/wordml" xmlns:wps="http://schemas.microsoft.com/office/word/2010/wordprocessingShape" mc:Ignorable="w14 w15 w16se w16cid w16 w16cex w16sdtdh wp14">
   <w:p>
     <w:pPr>
       <w:pStyle w:val="Kopfzeile"/>
@@ -8947,7 +8983,7 @@
         <w:szCs w:val="20"/>
         <w:lang w:val="en-US"/>
       </w:rPr>
-      <w:t>03.06.2019 16:44</w:t>
+      <w:t>16.11.2021 14:32</w:t>
     </w:r>
     <w:r>
       <w:rPr>
@@ -8988,6 +9024,7 @@
         <w:dataBinding w:prefixMappings="xmlns:ns0='http://purl.org/dc/elements/1.1/' xmlns:ns1='http://schemas.openxmlformats.org/package/2006/metadata/core-properties' " w:xpath="/ns1:coreProperties[1]/ns0:creator[1]" w:storeItemID="{6C3C8BC8-F283-45AE-878A-BAB7291924A1}"/>
         <w:text/>
       </w:sdtPr>
+      <w:sdtEndPr/>
       <w:sdtContent>
         <w:r>
           <w:rPr>
@@ -9112,7 +9149,7 @@
 </file>
 
 <file path=word/footnotes.xml><?xml version="1.0" encoding="utf-8"?>
-<w:footnotes xmlns:wpc="http://schemas.microsoft.com/office/word/2010/wordprocessingCanvas" xmlns:cx="http://schemas.microsoft.com/office/drawing/2014/chartex" xmlns:cx1="http://schemas.microsoft.com/office/drawing/2015/9/8/chartex" xmlns:cx2="http://schemas.microsoft.com/office/drawing/2015/10/21/chartex" xmlns:cx3="http://schemas.microsoft.com/office/drawing/2016/5/9/chartex" xmlns:cx4="http://schemas.microsoft.com/office/drawing/2016/5/10/chartex" xmlns:cx5="http://schemas.microsoft.com/office/drawing/2016/5/11/chartex" xmlns:cx6="http://schemas.microsoft.com/office/drawing/2016/5/12/chartex" xmlns:cx7="http://schemas.microsoft.com/office/drawing/2016/5/13/chartex" xmlns:cx8="http://schemas.microsoft.com/office/drawing/2016/5/14/chartex" xmlns:mc="http://schemas.openxmlformats.org/markup-compatibility/2006" xmlns:aink="http://schemas.microsoft.com/office/drawing/2016/ink" xmlns:am3d="http://schemas.microsoft.com/office/drawing/2017/model3d" xmlns:o="urn:schemas-microsoft-com:office:office" xmlns:r="http://schemas.openxmlformats.org/officeDocument/2006/relationships" xmlns:m="http://schemas.openxmlformats.org/officeDocument/2006/math" xmlns:v="urn:schemas-microsoft-com:vml" xmlns:wp14="http://schemas.microsoft.com/office/word/2010/wordprocessingDrawing" xmlns:wp="http://schemas.openxmlformats.org/drawingml/2006/wordprocessingDrawing" xmlns:w10="urn:schemas-microsoft-com:office:word" xmlns:w="http://schemas.openxmlformats.org/wordprocessingml/2006/main" xmlns:w14="http://schemas.microsoft.com/office/word/2010/wordml" xmlns:w15="http://schemas.microsoft.com/office/word/2012/wordml" xmlns:w16cid="http://schemas.microsoft.com/office/word/2016/wordml/cid" xmlns:w16se="http://schemas.microsoft.com/office/word/2015/wordml/symex" xmlns:wpg="http://schemas.microsoft.com/office/word/2010/wordprocessingGroup" xmlns:wpi="http://schemas.microsoft.com/office/word/2010/wordprocessingInk" xmlns:wne="http://schemas.microsoft.com/office/word/2006/wordml" xmlns:wps="http://schemas.microsoft.com/office/word/2010/wordprocessingShape" mc:Ignorable="w14 w15 w16se w16cid wp14">
+<w:footnotes xmlns:wpc="http://schemas.microsoft.com/office/word/2010/wordprocessingCanvas" xmlns:cx="http://schemas.microsoft.com/office/drawing/2014/chartex" xmlns:cx1="http://schemas.microsoft.com/office/drawing/2015/9/8/chartex" xmlns:cx2="http://schemas.microsoft.com/office/drawing/2015/10/21/chartex" xmlns:cx3="http://schemas.microsoft.com/office/drawing/2016/5/9/chartex" xmlns:cx4="http://schemas.microsoft.com/office/drawing/2016/5/10/chartex" xmlns:cx5="http://schemas.microsoft.com/office/drawing/2016/5/11/chartex" xmlns:cx6="http://schemas.microsoft.com/office/drawing/2016/5/12/chartex" xmlns:cx7="http://schemas.microsoft.com/office/drawing/2016/5/13/chartex" xmlns:cx8="http://schemas.microsoft.com/office/drawing/2016/5/14/chartex" xmlns:mc="http://schemas.openxmlformats.org/markup-compatibility/2006" xmlns:aink="http://schemas.microsoft.com/office/drawing/2016/ink" xmlns:am3d="http://schemas.microsoft.com/office/drawing/2017/model3d" xmlns:o="urn:schemas-microsoft-com:office:office" xmlns:r="http://schemas.openxmlformats.org/officeDocument/2006/relationships" xmlns:m="http://schemas.openxmlformats.org/officeDocument/2006/math" xmlns:v="urn:schemas-microsoft-com:vml" xmlns:wp14="http://schemas.microsoft.com/office/word/2010/wordprocessingDrawing" xmlns:wp="http://schemas.openxmlformats.org/drawingml/2006/wordprocessingDrawing" xmlns:w10="urn:schemas-microsoft-com:office:word" xmlns:w="http://schemas.openxmlformats.org/wordprocessingml/2006/main" xmlns:w14="http://schemas.microsoft.com/office/word/2010/wordml" xmlns:w15="http://schemas.microsoft.com/office/word/2012/wordml" xmlns:w16cex="http://schemas.microsoft.com/office/word/2018/wordml/cex" xmlns:w16cid="http://schemas.microsoft.com/office/word/2016/wordml/cid" xmlns:w16="http://schemas.microsoft.com/office/word/2018/wordml" xmlns:w16sdtdh="http://schemas.microsoft.com/office/word/2020/wordml/sdtdatahash" xmlns:w16se="http://schemas.microsoft.com/office/word/2015/wordml/symex" xmlns:wpg="http://schemas.microsoft.com/office/word/2010/wordprocessingGroup" xmlns:wpi="http://schemas.microsoft.com/office/word/2010/wordprocessingInk" xmlns:wne="http://schemas.microsoft.com/office/word/2006/wordml" xmlns:wps="http://schemas.microsoft.com/office/word/2010/wordprocessingShape" mc:Ignorable="w14 w15 w16se w16cid w16 w16cex w16sdtdh wp14">
   <w:footnote w:type="separator" w:id="-1">
     <w:p>
       <w:pPr>
@@ -9137,7 +9174,7 @@
 </file>
 
 <file path=word/header1.xml><?xml version="1.0" encoding="utf-8"?>
-<w:hdr xmlns:wpc="http://schemas.microsoft.com/office/word/2010/wordprocessingCanvas" xmlns:cx="http://schemas.microsoft.com/office/drawing/2014/chartex" xmlns:cx1="http://schemas.microsoft.com/office/drawing/2015/9/8/chartex" xmlns:cx2="http://schemas.microsoft.com/office/drawing/2015/10/21/chartex" xmlns:cx3="http://schemas.microsoft.com/office/drawing/2016/5/9/chartex" xmlns:cx4="http://schemas.microsoft.com/office/drawing/2016/5/10/chartex" xmlns:cx5="http://schemas.microsoft.com/office/drawing/2016/5/11/chartex" xmlns:cx6="http://schemas.microsoft.com/office/drawing/2016/5/12/chartex" xmlns:cx7="http://schemas.microsoft.com/office/drawing/2016/5/13/chartex" xmlns:cx8="http://schemas.microsoft.com/office/drawing/2016/5/14/chartex" xmlns:mc="http://schemas.openxmlformats.org/markup-compatibility/2006" xmlns:aink="http://schemas.microsoft.com/office/drawing/2016/ink" xmlns:am3d="http://schemas.microsoft.com/office/drawing/2017/model3d" xmlns:o="urn:schemas-microsoft-com:office:office" xmlns:r="http://schemas.openxmlformats.org/officeDocument/2006/relationships" xmlns:m="http://schemas.openxmlformats.org/officeDocument/2006/math" xmlns:v="urn:schemas-microsoft-com:vml" xmlns:wp14="http://schemas.microsoft.com/office/word/2010/wordprocessingDrawing" xmlns:wp="http://schemas.openxmlformats.org/drawingml/2006/wordprocessingDrawing" xmlns:w10="urn:schemas-microsoft-com:office:word" xmlns:w="http://schemas.openxmlformats.org/wordprocessingml/2006/main" xmlns:w14="http://schemas.microsoft.com/office/word/2010/wordml" xmlns:w15="http://schemas.microsoft.com/office/word/2012/wordml" xmlns:w16cid="http://schemas.microsoft.com/office/word/2016/wordml/cid" xmlns:w16se="http://schemas.microsoft.com/office/word/2015/wordml/symex" xmlns:wpg="http://schemas.microsoft.com/office/word/2010/wordprocessingGroup" xmlns:wpi="http://schemas.microsoft.com/office/word/2010/wordprocessingInk" xmlns:wne="http://schemas.microsoft.com/office/word/2006/wordml" xmlns:wps="http://schemas.microsoft.com/office/word/2010/wordprocessingShape" mc:Ignorable="w14 w15 w16se w16cid wp14">
+<w:hdr xmlns:wpc="http://schemas.microsoft.com/office/word/2010/wordprocessingCanvas" xmlns:cx="http://schemas.microsoft.com/office/drawing/2014/chartex" xmlns:cx1="http://schemas.microsoft.com/office/drawing/2015/9/8/chartex" xmlns:cx2="http://schemas.microsoft.com/office/drawing/2015/10/21/chartex" xmlns:cx3="http://schemas.microsoft.com/office/drawing/2016/5/9/chartex" xmlns:cx4="http://schemas.microsoft.com/office/drawing/2016/5/10/chartex" xmlns:cx5="http://schemas.microsoft.com/office/drawing/2016/5/11/chartex" xmlns:cx6="http://schemas.microsoft.com/office/drawing/2016/5/12/chartex" xmlns:cx7="http://schemas.microsoft.com/office/drawing/2016/5/13/chartex" xmlns:cx8="http://schemas.microsoft.com/office/drawing/2016/5/14/chartex" xmlns:mc="http://schemas.openxmlformats.org/markup-compatibility/2006" xmlns:aink="http://schemas.microsoft.com/office/drawing/2016/ink" xmlns:am3d="http://schemas.microsoft.com/office/drawing/2017/model3d" xmlns:o="urn:schemas-microsoft-com:office:office" xmlns:r="http://schemas.openxmlformats.org/officeDocument/2006/relationships" xmlns:m="http://schemas.openxmlformats.org/officeDocument/2006/math" xmlns:v="urn:schemas-microsoft-com:vml" xmlns:wp14="http://schemas.microsoft.com/office/word/2010/wordprocessingDrawing" xmlns:wp="http://schemas.openxmlformats.org/drawingml/2006/wordprocessingDrawing" xmlns:w10="urn:schemas-microsoft-com:office:word" xmlns:w="http://schemas.openxmlformats.org/wordprocessingml/2006/main" xmlns:w14="http://schemas.microsoft.com/office/word/2010/wordml" xmlns:w15="http://schemas.microsoft.com/office/word/2012/wordml" xmlns:w16cex="http://schemas.microsoft.com/office/word/2018/wordml/cex" xmlns:w16cid="http://schemas.microsoft.com/office/word/2016/wordml/cid" xmlns:w16="http://schemas.microsoft.com/office/word/2018/wordml" xmlns:w16sdtdh="http://schemas.microsoft.com/office/word/2020/wordml/sdtdatahash" xmlns:w16se="http://schemas.microsoft.com/office/word/2015/wordml/symex" xmlns:wpg="http://schemas.microsoft.com/office/word/2010/wordprocessingGroup" xmlns:wpi="http://schemas.microsoft.com/office/word/2010/wordprocessingInk" xmlns:wne="http://schemas.microsoft.com/office/word/2006/wordml" xmlns:wps="http://schemas.microsoft.com/office/word/2010/wordprocessingShape" mc:Ignorable="w14 w15 w16se w16cid w16 w16cex w16sdtdh wp14">
   <w:p>
     <w:pPr>
       <w:pStyle w:val="Kopfzeile"/>
@@ -9150,7 +9187,7 @@
 </file>
 
 <file path=word/numbering.xml><?xml version="1.0" encoding="utf-8"?>
-<w:numbering xmlns:wpc="http://schemas.microsoft.com/office/word/2010/wordprocessingCanvas" xmlns:cx="http://schemas.microsoft.com/office/drawing/2014/chartex" xmlns:cx1="http://schemas.microsoft.com/office/drawing/2015/9/8/chartex" xmlns:cx2="http://schemas.microsoft.com/office/drawing/2015/10/21/chartex" xmlns:cx3="http://schemas.microsoft.com/office/drawing/2016/5/9/chartex" xmlns:cx4="http://schemas.microsoft.com/office/drawing/2016/5/10/chartex" xmlns:cx5="http://schemas.microsoft.com/office/drawing/2016/5/11/chartex" xmlns:cx6="http://schemas.microsoft.com/office/drawing/2016/5/12/chartex" xmlns:cx7="http://schemas.microsoft.com/office/drawing/2016/5/13/chartex" xmlns:cx8="http://schemas.microsoft.com/office/drawing/2016/5/14/chartex" xmlns:mc="http://schemas.openxmlformats.org/markup-compatibility/2006" xmlns:aink="http://schemas.microsoft.com/office/drawing/2016/ink" xmlns:am3d="http://schemas.microsoft.com/office/drawing/2017/model3d" xmlns:o="urn:schemas-microsoft-com:office:office" xmlns:r="http://schemas.openxmlformats.org/officeDocument/2006/relationships" xmlns:m="http://schemas.openxmlformats.org/officeDocument/2006/math" xmlns:v="urn:schemas-microsoft-com:vml" xmlns:wp14="http://schemas.microsoft.com/office/word/2010/wordprocessingDrawing" xmlns:wp="http://schemas.openxmlformats.org/drawingml/2006/wordprocessingDrawing" xmlns:w10="urn:schemas-microsoft-com:office:word" xmlns:w="http://schemas.openxmlformats.org/wordprocessingml/2006/main" xmlns:w14="http://schemas.microsoft.com/office/word/2010/wordml" xmlns:w15="http://schemas.microsoft.com/office/word/2012/wordml" xmlns:w16cid="http://schemas.microsoft.com/office/word/2016/wordml/cid" xmlns:w16se="http://schemas.microsoft.com/office/word/2015/wordml/symex" xmlns:wpg="http://schemas.microsoft.com/office/word/2010/wordprocessingGroup" xmlns:wpi="http://schemas.microsoft.com/office/word/2010/wordprocessingInk" xmlns:wne="http://schemas.microsoft.com/office/word/2006/wordml" xmlns:wps="http://schemas.microsoft.com/office/word/2010/wordprocessingShape" mc:Ignorable="w14 w15 w16se w16cid wp14">
+<w:numbering xmlns:wpc="http://schemas.microsoft.com/office/word/2010/wordprocessingCanvas" xmlns:cx="http://schemas.microsoft.com/office/drawing/2014/chartex" xmlns:cx1="http://schemas.microsoft.com/office/drawing/2015/9/8/chartex" xmlns:cx2="http://schemas.microsoft.com/office/drawing/2015/10/21/chartex" xmlns:cx3="http://schemas.microsoft.com/office/drawing/2016/5/9/chartex" xmlns:cx4="http://schemas.microsoft.com/office/drawing/2016/5/10/chartex" xmlns:cx5="http://schemas.microsoft.com/office/drawing/2016/5/11/chartex" xmlns:cx6="http://schemas.microsoft.com/office/drawing/2016/5/12/chartex" xmlns:cx7="http://schemas.microsoft.com/office/drawing/2016/5/13/chartex" xmlns:cx8="http://schemas.microsoft.com/office/drawing/2016/5/14/chartex" xmlns:mc="http://schemas.openxmlformats.org/markup-compatibility/2006" xmlns:aink="http://schemas.microsoft.com/office/drawing/2016/ink" xmlns:am3d="http://schemas.microsoft.com/office/drawing/2017/model3d" xmlns:o="urn:schemas-microsoft-com:office:office" xmlns:r="http://schemas.openxmlformats.org/officeDocument/2006/relationships" xmlns:m="http://schemas.openxmlformats.org/officeDocument/2006/math" xmlns:v="urn:schemas-microsoft-com:vml" xmlns:wp14="http://schemas.microsoft.com/office/word/2010/wordprocessingDrawing" xmlns:wp="http://schemas.openxmlformats.org/drawingml/2006/wordprocessingDrawing" xmlns:w10="urn:schemas-microsoft-com:office:word" xmlns:w="http://schemas.openxmlformats.org/wordprocessingml/2006/main" xmlns:w14="http://schemas.microsoft.com/office/word/2010/wordml" xmlns:w15="http://schemas.microsoft.com/office/word/2012/wordml" xmlns:w16cex="http://schemas.microsoft.com/office/word/2018/wordml/cex" xmlns:w16cid="http://schemas.microsoft.com/office/word/2016/wordml/cid" xmlns:w16="http://schemas.microsoft.com/office/word/2018/wordml" xmlns:w16sdtdh="http://schemas.microsoft.com/office/word/2020/wordml/sdtdatahash" xmlns:w16se="http://schemas.microsoft.com/office/word/2015/wordml/symex" xmlns:wpg="http://schemas.microsoft.com/office/word/2010/wordprocessingGroup" xmlns:wpi="http://schemas.microsoft.com/office/word/2010/wordprocessingInk" xmlns:wne="http://schemas.microsoft.com/office/word/2006/wordml" xmlns:wps="http://schemas.microsoft.com/office/word/2010/wordprocessingShape" mc:Ignorable="w14 w15 w16se w16cid w16 w16cex w16sdtdh wp14">
   <w:abstractNum w:abstractNumId="0" w15:restartNumberingAfterBreak="0">
     <w:nsid w:val="08F66A32"/>
     <w:multiLevelType w:val="hybridMultilevel"/>
@@ -9271,7 +9308,7 @@
 </file>
 
 <file path=word/styles.xml><?xml version="1.0" encoding="utf-8"?>
-<w:styles xmlns:mc="http://schemas.openxmlformats.org/markup-compatibility/2006" xmlns:r="http://schemas.openxmlformats.org/officeDocument/2006/relationships" xmlns:w="http://schemas.openxmlformats.org/wordprocessingml/2006/main" xmlns:w14="http://schemas.microsoft.com/office/word/2010/wordml" xmlns:w15="http://schemas.microsoft.com/office/word/2012/wordml" xmlns:w16cid="http://schemas.microsoft.com/office/word/2016/wordml/cid" xmlns:w16se="http://schemas.microsoft.com/office/word/2015/wordml/symex" mc:Ignorable="w14 w15 w16se w16cid">
+<w:styles xmlns:mc="http://schemas.openxmlformats.org/markup-compatibility/2006" xmlns:r="http://schemas.openxmlformats.org/officeDocument/2006/relationships" xmlns:w="http://schemas.openxmlformats.org/wordprocessingml/2006/main" xmlns:w14="http://schemas.microsoft.com/office/word/2010/wordml" xmlns:w15="http://schemas.microsoft.com/office/word/2012/wordml" xmlns:w16cex="http://schemas.microsoft.com/office/word/2018/wordml/cex" xmlns:w16cid="http://schemas.microsoft.com/office/word/2016/wordml/cid" xmlns:w16="http://schemas.microsoft.com/office/word/2018/wordml" xmlns:w16sdtdh="http://schemas.microsoft.com/office/word/2020/wordml/sdtdatahash" xmlns:w16se="http://schemas.microsoft.com/office/word/2015/wordml/symex" mc:Ignorable="w14 w15 w16se w16cid w16 w16cex w16sdtdh">
   <w:docDefaults>
     <w:rPrDefault>
       <w:rPr>
@@ -9393,6 +9430,7 @@
     <w:lsdException w:name="HTML Sample" w:semiHidden="1" w:unhideWhenUsed="1"/>
     <w:lsdException w:name="HTML Typewriter" w:semiHidden="1" w:unhideWhenUsed="1"/>
     <w:lsdException w:name="HTML Variable" w:semiHidden="1" w:unhideWhenUsed="1"/>
+    <w:lsdException w:name="Normal Table" w:semiHidden="1" w:unhideWhenUsed="1"/>
     <w:lsdException w:name="annotation subject" w:semiHidden="1" w:unhideWhenUsed="1"/>
     <w:lsdException w:name="No List" w:semiHidden="1" w:unhideWhenUsed="1"/>
     <w:lsdException w:name="Outline List 1" w:semiHidden="1" w:unhideWhenUsed="1"/>
@@ -9439,8 +9477,10 @@
     <w:lsdException w:name="Table Subtle 2" w:semiHidden="1" w:unhideWhenUsed="1"/>
     <w:lsdException w:name="Table Web 1" w:semiHidden="1" w:unhideWhenUsed="1"/>
     <w:lsdException w:name="Table Web 2" w:semiHidden="1" w:unhideWhenUsed="1"/>
+    <w:lsdException w:name="Table Web 3" w:semiHidden="1" w:unhideWhenUsed="1"/>
     <w:lsdException w:name="Balloon Text" w:semiHidden="1" w:unhideWhenUsed="1"/>
     <w:lsdException w:name="Table Grid" w:uiPriority="39"/>
+    <w:lsdException w:name="Table Theme" w:semiHidden="1" w:unhideWhenUsed="1"/>
     <w:lsdException w:name="Placeholder Text" w:semiHidden="1"/>
     <w:lsdException w:name="No Spacing" w:uiPriority="1" w:qFormat="1"/>
     <w:lsdException w:name="Light Shading" w:uiPriority="60"/>

</xml_diff>